<commit_message>
Se adiciona la nueva plantilla, se adiciona la funcionalidad de comunicados, manual de convivencia y estados financieros
</commit_message>
<xml_diff>
--- a/Sisapco/plantillaacta/plantilla_mod.docx
+++ b/Sisapco/plantillaacta/plantilla_mod.docx
@@ -31,7 +31,7 @@
       </w:r>
       <w:proofErr w:type="spellStart"/>
       <w:r>
-        <w:t>1</w:t>
+        <w:t>12</w:t>
       </w:r>
       <w:proofErr w:type="spellEnd"/>
     </w:p>
@@ -86,7 +86,7 @@
       </w:r>
       <w:proofErr w:type="spellStart"/>
       <w:r>
-        <w:t>12/07/2023</w:t>
+        <w:t>28/08/2023</w:t>
       </w:r>
       <w:proofErr w:type="spellEnd"/>
     </w:p>
@@ -115,7 +115,7 @@
         <w:rPr>
           <w:bCs/>
         </w:rPr>
-        <w:t>admin</w:t>
+        <w:t>Mario</w:t>
       </w:r>
       <w:proofErr w:type="spellEnd"/>
     </w:p>
@@ -167,7 +167,7 @@
       </w:r>
       <w:proofErr w:type="spellStart"/>
       <w:r>
-        <w:t>Envigado</w:t>
+        <w:t>envigado</w:t>
       </w:r>
       <w:proofErr w:type="spellEnd"/>
     </w:p>
@@ -193,7 +193,7 @@
       </w:r>
       <w:proofErr w:type="spellStart"/>
       <w:r>
-        <w:t>07:17:17</w:t>
+        <w:t>03:13:48</w:t>
       </w:r>
       <w:proofErr w:type="spellEnd"/>
     </w:p>
@@ -247,7 +247,7 @@
       <w:proofErr w:type="spellStart"/>
       <w:r>
         <w:t/>
-        <w:t>sa</w:t>
+        <w:t>prueba</w:t>
       </w:r>
       <w:proofErr w:type="spellEnd"/>
     </w:p>
@@ -290,7 +290,7 @@
       <w:proofErr w:type="spellStart"/>
       <w:r>
         <w:t/>
-        <w:t>asa</w:t>
+        <w:t>dsdsdsds</w:t>
       </w:r>
       <w:proofErr w:type="spellEnd"/>
     </w:p>
@@ -357,7 +357,7 @@
       <w:proofErr w:type="spellStart"/>
       <w:r>
         <w:t/>
-        <w:t>asa</w:t>
+        <w:t>sdsdsdsds</w:t>
       </w:r>
       <w:proofErr w:type="spellEnd"/>
     </w:p>

</xml_diff>

<commit_message>
Actualización de datos generales
</commit_message>
<xml_diff>
--- a/Sisapco/plantillaacta/plantilla_mod.docx
+++ b/Sisapco/plantillaacta/plantilla_mod.docx
@@ -31,7 +31,7 @@
       </w:r>
       <w:proofErr w:type="spellStart"/>
       <w:r>
-        <w:t>15</w:t>
+        <w:t>19</w:t>
       </w:r>
       <w:proofErr w:type="spellEnd"/>
     </w:p>
@@ -86,7 +86,7 @@
       </w:r>
       <w:proofErr w:type="spellStart"/>
       <w:r>
-        <w:t>13/10/2023</w:t>
+        <w:t>07/03/2024</w:t>
       </w:r>
       <w:proofErr w:type="spellEnd"/>
     </w:p>
@@ -115,7 +115,7 @@
         <w:rPr>
           <w:bCs/>
         </w:rPr>
-        <w:t>admin</w:t>
+        <w:t>Mario</w:t>
       </w:r>
       <w:proofErr w:type="spellEnd"/>
     </w:p>
@@ -141,7 +141,7 @@
       </w:r>
       <w:proofErr w:type="spellStart"/>
       <w:r>
-        <w:t>Bello</w:t>
+        <w:t>Florencia</w:t>
       </w:r>
       <w:proofErr w:type="spellEnd"/>
     </w:p>
@@ -167,7 +167,7 @@
       </w:r>
       <w:proofErr w:type="spellStart"/>
       <w:r>
-        <w:t>envigado</w:t>
+        <w:t>Envigado</w:t>
       </w:r>
       <w:proofErr w:type="spellEnd"/>
     </w:p>
@@ -193,7 +193,7 @@
       </w:r>
       <w:proofErr w:type="spellStart"/>
       <w:r>
-        <w:t>03:30:44</w:t>
+        <w:t>08:04:58</w:t>
       </w:r>
       <w:proofErr w:type="spellEnd"/>
     </w:p>
@@ -247,7 +247,13 @@
       <w:proofErr w:type="spellStart"/>
       <w:r>
         <w:t/>
-        <w:t>asasaa</w:t>
+        <w:t xml:space="preserve">MARIO+</w:t>
+        <w:br/>
+        <w:t xml:space="preserve">HENRY+</w:t>
+        <w:br/>
+        <w:t>JORGE</w:t>
       </w:r>
       <w:proofErr w:type="spellEnd"/>
     </w:p>
@@ -290,7 +296,7 @@
       <w:proofErr w:type="spellStart"/>
       <w:r>
         <w:t/>
-        <w:t>asasa</w:t>
+        <w:t>sdfdsfdsfdsfdsfsfs</w:t>
       </w:r>
       <w:proofErr w:type="spellEnd"/>
     </w:p>
@@ -357,8 +363,7 @@
       <w:proofErr w:type="spellStart"/>
       <w:r>
         <w:t/>
-        <w:t xml:space="preserve">No me creo ni Desactivadesarrollo el día Esta es la asamblea-</w:t>
+        <w:t>Ese es el desarrollo del día eso es una prueba a ver si el micrófono si el micrófono funciona vamos a validar si las piscinas sí se le hicieron el mantenimiento</w:t>
       </w:r>
       <w:proofErr w:type="spellEnd"/>
     </w:p>

</xml_diff>